<commit_message>
Added cards and discussion
</commit_message>
<xml_diff>
--- a/contents/swe/kirurgi/kirurgi-massivgiblodning-airscore/source/kirurgi-massivgiblodning-airscore-front.docx
+++ b/contents/swe/kirurgi/kirurgi-massivgiblodning-airscore/source/kirurgi-massivgiblodning-airscore-front.docx
@@ -47,6 +47,7 @@
                 <w:lang w:val="sv-SE" w:eastAsia="sv-SE"/>
               </w:rPr>
             </w:pPr>
+            <w:bookmarkStart w:id="0" w:name="_GoBack" w:colFirst="0" w:colLast="0"/>
             <w:r>
               <w:rPr>
                 <w:rFonts w:ascii="Arial" w:eastAsia="Times New Roman" w:hAnsi="Arial" w:cs="Arial"/>
@@ -1750,6 +1751,7 @@
         </w:tc>
       </w:tr>
     </w:tbl>
+    <w:bookmarkEnd w:id="0"/>
     <w:p>
       <w:pPr>
         <w:spacing w:before="120" w:after="0"/>
@@ -1891,7 +1893,7 @@
     </w:p>
     <w:p>
       <w:pPr>
-        <w:spacing w:after="120"/>
+        <w:spacing w:after="40"/>
         <w:rPr>
           <w:rFonts w:ascii="Arial" w:hAnsi="Arial" w:cs="Arial"/>
           <w:sz w:val="18"/>
@@ -2242,7 +2244,31 @@
           <w:sz w:val="18"/>
           <w:szCs w:val="20"/>
         </w:rPr>
-        <w:t xml:space="preserve"> (desmopressin) 0.3 µg/kg </w:t>
+        <w:t>*</w:t>
+      </w:r>
+      <w:r>
+        <w:rPr>
+          <w:rFonts w:ascii="Arial" w:hAnsi="Arial" w:cs="Arial"/>
+          <w:sz w:val="18"/>
+          <w:szCs w:val="20"/>
+        </w:rPr>
+        <w:t xml:space="preserve"> (desmopressin</w:t>
+      </w:r>
+      <w:r>
+        <w:rPr>
+          <w:rFonts w:ascii="Arial" w:hAnsi="Arial" w:cs="Arial"/>
+          <w:sz w:val="18"/>
+          <w:szCs w:val="20"/>
+        </w:rPr>
+        <w:t>*</w:t>
+      </w:r>
+      <w:r>
+        <w:rPr>
+          <w:rFonts w:ascii="Arial" w:hAnsi="Arial" w:cs="Arial"/>
+          <w:sz w:val="18"/>
+          <w:szCs w:val="20"/>
+        </w:rPr>
+        <w:t xml:space="preserve">) 0.3 µg/kg </w:t>
       </w:r>
       <w:proofErr w:type="spellStart"/>
       <w:r>
@@ -2630,6 +2656,7 @@
           <w:ilvl w:val="0"/>
           <w:numId w:val="3"/>
         </w:numPr>
+        <w:spacing w:after="40"/>
         <w:rPr>
           <w:rFonts w:ascii="Arial" w:hAnsi="Arial" w:cs="Arial"/>
           <w:sz w:val="18"/>
@@ -2690,48 +2717,86 @@
           <w:lang w:val="sv-SE"/>
         </w:rPr>
         <w:t>er</w:t>
-      </w:r>
-      <w:r>
-        <w:rPr>
-          <w:rFonts w:ascii="Arial" w:hAnsi="Arial" w:cs="Arial"/>
-          <w:sz w:val="18"/>
-          <w:szCs w:val="20"/>
-          <w:lang w:val="sv-SE"/>
-        </w:rPr>
-        <w:t xml:space="preserve">: </w:t>
-      </w:r>
-      <w:r>
-        <w:rPr>
-          <w:rFonts w:ascii="Arial" w:hAnsi="Arial" w:cs="Arial"/>
-          <w:sz w:val="18"/>
-          <w:szCs w:val="20"/>
-          <w:lang w:val="sv-SE"/>
-        </w:rPr>
-        <w:t xml:space="preserve">konsultera </w:t>
-      </w:r>
-      <w:r>
-        <w:rPr>
-          <w:rFonts w:ascii="Arial" w:hAnsi="Arial" w:cs="Arial"/>
-          <w:sz w:val="18"/>
-          <w:szCs w:val="20"/>
-          <w:lang w:val="sv-SE"/>
-        </w:rPr>
-        <w:t>erfaren kollega</w:t>
       </w:r>
     </w:p>
     <w:p>
       <w:pPr>
-        <w:rPr>
-          <w:rFonts w:ascii="Arial" w:hAnsi="Arial" w:cs="Arial"/>
-          <w:sz w:val="20"/>
-          <w:szCs w:val="20"/>
-          <w:lang w:val="sv-SE"/>
-        </w:rPr>
-      </w:pPr>
-      <w:r>
-        <w:rPr>
-          <w:rFonts w:ascii="Arial" w:hAnsi="Arial" w:cs="Arial"/>
-          <w:sz w:val="20"/>
+        <w:pStyle w:val="ListParagraph"/>
+        <w:numPr>
+          <w:ilvl w:val="0"/>
+          <w:numId w:val="3"/>
+        </w:numPr>
+        <w:spacing w:after="40"/>
+        <w:rPr>
+          <w:rFonts w:ascii="Arial" w:hAnsi="Arial" w:cs="Arial"/>
+          <w:sz w:val="18"/>
+          <w:szCs w:val="20"/>
+          <w:lang w:val="sv-SE"/>
+        </w:rPr>
+      </w:pPr>
+      <w:r>
+        <w:rPr>
+          <w:rFonts w:ascii="Arial" w:hAnsi="Arial" w:cs="Arial"/>
+          <w:sz w:val="18"/>
+          <w:szCs w:val="20"/>
+          <w:lang w:val="sv-SE"/>
+        </w:rPr>
+        <w:t>Antibiotika vid esofagusvaricer</w:t>
+      </w:r>
+    </w:p>
+    <w:p>
+      <w:pPr>
+        <w:spacing w:after="80"/>
+        <w:rPr>
+          <w:rFonts w:ascii="Arial" w:hAnsi="Arial" w:cs="Arial"/>
+          <w:sz w:val="14"/>
+          <w:szCs w:val="20"/>
+          <w:lang w:val="sv-SE"/>
+        </w:rPr>
+      </w:pPr>
+      <w:r>
+        <w:rPr>
+          <w:rFonts w:ascii="Arial" w:hAnsi="Arial" w:cs="Arial"/>
+          <w:sz w:val="14"/>
+          <w:szCs w:val="20"/>
+          <w:lang w:val="sv-SE"/>
+        </w:rPr>
+        <w:t xml:space="preserve">* </w:t>
+      </w:r>
+      <w:r>
+        <w:rPr>
+          <w:rFonts w:ascii="Arial" w:hAnsi="Arial" w:cs="Arial"/>
+          <w:sz w:val="14"/>
+          <w:szCs w:val="20"/>
+          <w:lang w:val="sv-SE"/>
+        </w:rPr>
+        <w:t>Glypressin (vasopressin) vid esofagusvaricer</w:t>
+      </w:r>
+      <w:r>
+        <w:rPr>
+          <w:rFonts w:ascii="Arial" w:hAnsi="Arial" w:cs="Arial"/>
+          <w:sz w:val="14"/>
+          <w:szCs w:val="20"/>
+          <w:lang w:val="sv-SE"/>
+        </w:rPr>
+        <w:t xml:space="preserve"> 2 mg/4h i.v.</w:t>
+      </w:r>
+    </w:p>
+    <w:p>
+      <w:pPr>
+        <w:spacing w:after="0"/>
+        <w:jc w:val="center"/>
+        <w:rPr>
+          <w:rFonts w:ascii="Arial" w:hAnsi="Arial" w:cs="Arial"/>
+          <w:sz w:val="18"/>
+          <w:szCs w:val="20"/>
+          <w:lang w:val="sv-SE"/>
+        </w:rPr>
+      </w:pPr>
+      <w:r>
+        <w:rPr>
+          <w:rFonts w:ascii="Arial" w:hAnsi="Arial" w:cs="Arial"/>
+          <w:sz w:val="18"/>
           <w:szCs w:val="20"/>
           <w:lang w:val="sv-SE"/>
         </w:rPr>
@@ -2740,23 +2805,12 @@
       <w:r>
         <w:rPr>
           <w:rFonts w:ascii="Arial" w:hAnsi="Arial" w:cs="Arial"/>
-          <w:sz w:val="20"/>
-          <w:szCs w:val="20"/>
-          <w:lang w:val="sv-SE"/>
-        </w:rPr>
-        <w:t>av alla GI-blödningar kommer f</w:t>
-      </w:r>
-      <w:r>
-        <w:rPr>
-          <w:rFonts w:ascii="Arial" w:hAnsi="Arial" w:cs="Arial"/>
-          <w:sz w:val="20"/>
-          <w:szCs w:val="20"/>
-          <w:lang w:val="sv-SE"/>
-        </w:rPr>
-        <w:t>rån övre GI-kanalen</w:t>
-      </w:r>
-      <w:bookmarkStart w:id="0" w:name="_GoBack"/>
-      <w:bookmarkEnd w:id="0"/>
+          <w:sz w:val="18"/>
+          <w:szCs w:val="20"/>
+          <w:lang w:val="sv-SE"/>
+        </w:rPr>
+        <w:t>av alla GI-blödningar kommer från övre GI-kanalen</w:t>
+      </w:r>
     </w:p>
     <w:sectPr>
       <w:pgSz w:w="5670" w:h="7371"/>
@@ -3242,6 +3296,7 @@
     <w:lsdException w:name="HTML Sample" w:semiHidden="1" w:unhideWhenUsed="1"/>
     <w:lsdException w:name="HTML Typewriter" w:semiHidden="1" w:unhideWhenUsed="1"/>
     <w:lsdException w:name="HTML Variable" w:semiHidden="1" w:unhideWhenUsed="1"/>
+    <w:lsdException w:name="Normal Table" w:semiHidden="1" w:unhideWhenUsed="1"/>
     <w:lsdException w:name="annotation subject" w:semiHidden="1" w:unhideWhenUsed="1"/>
     <w:lsdException w:name="No List" w:semiHidden="1" w:unhideWhenUsed="1"/>
     <w:lsdException w:name="Outline List 1" w:semiHidden="1" w:unhideWhenUsed="1"/>
@@ -3287,9 +3342,11 @@
     <w:lsdException w:name="Table Subtle 1" w:semiHidden="1" w:unhideWhenUsed="1"/>
     <w:lsdException w:name="Table Subtle 2" w:semiHidden="1" w:unhideWhenUsed="1"/>
     <w:lsdException w:name="Table Web 1" w:semiHidden="1" w:unhideWhenUsed="1"/>
+    <w:lsdException w:name="Table Web 2" w:semiHidden="1" w:unhideWhenUsed="1"/>
     <w:lsdException w:name="Table Web 3" w:semiHidden="1" w:unhideWhenUsed="1"/>
     <w:lsdException w:name="Balloon Text" w:semiHidden="1" w:unhideWhenUsed="1"/>
     <w:lsdException w:name="Table Grid" w:uiPriority="39"/>
+    <w:lsdException w:name="Table Theme" w:semiHidden="1" w:unhideWhenUsed="1"/>
     <w:lsdException w:name="Placeholder Text" w:semiHidden="1"/>
     <w:lsdException w:name="No Spacing" w:uiPriority="1" w:qFormat="1"/>
     <w:lsdException w:name="Light Shading" w:uiPriority="60"/>

</xml_diff>

<commit_message>
Added cards, and minor corrections
</commit_message>
<xml_diff>
--- a/contents/swe/kirurgi/kirurgi-massivgiblodning-airscore/source/kirurgi-massivgiblodning-airscore-front.docx
+++ b/contents/swe/kirurgi/kirurgi-massivgiblodning-airscore/source/kirurgi-massivgiblodning-airscore-front.docx
@@ -47,7 +47,6 @@
                 <w:lang w:val="sv-SE" w:eastAsia="sv-SE"/>
               </w:rPr>
             </w:pPr>
-            <w:bookmarkStart w:id="0" w:name="_GoBack" w:colFirst="0" w:colLast="0"/>
             <w:r>
               <w:rPr>
                 <w:rFonts w:ascii="Arial" w:eastAsia="Times New Roman" w:hAnsi="Arial" w:cs="Arial"/>
@@ -1751,7 +1750,6 @@
         </w:tc>
       </w:tr>
     </w:tbl>
-    <w:bookmarkEnd w:id="0"/>
     <w:p>
       <w:pPr>
         <w:spacing w:before="120" w:after="0"/>
@@ -2228,7 +2226,6 @@
           <w:szCs w:val="20"/>
         </w:rPr>
       </w:pPr>
-      <w:proofErr w:type="spellStart"/>
       <w:r>
         <w:rPr>
           <w:rFonts w:ascii="Arial" w:hAnsi="Arial" w:cs="Arial"/>
@@ -2237,7 +2234,6 @@
         </w:rPr>
         <w:t>Octostim</w:t>
       </w:r>
-      <w:proofErr w:type="spellEnd"/>
       <w:r>
         <w:rPr>
           <w:rFonts w:ascii="Arial" w:hAnsi="Arial" w:cs="Arial"/>
@@ -2268,96 +2264,31 @@
           <w:sz w:val="18"/>
           <w:szCs w:val="20"/>
         </w:rPr>
-        <w:t xml:space="preserve">) 0.3 µg/kg </w:t>
-      </w:r>
-      <w:proofErr w:type="spellStart"/>
-      <w:r>
-        <w:rPr>
-          <w:rFonts w:ascii="Arial" w:hAnsi="Arial" w:cs="Arial"/>
-          <w:sz w:val="18"/>
-          <w:szCs w:val="20"/>
-        </w:rPr>
-        <w:t>i.v.</w:t>
-      </w:r>
-      <w:proofErr w:type="spellEnd"/>
-      <w:r>
-        <w:rPr>
-          <w:rFonts w:ascii="Arial" w:hAnsi="Arial" w:cs="Arial"/>
-          <w:sz w:val="18"/>
-          <w:szCs w:val="20"/>
-        </w:rPr>
-        <w:t xml:space="preserve"> </w:t>
-      </w:r>
-      <w:r>
-        <w:rPr>
-          <w:rFonts w:ascii="Arial" w:hAnsi="Arial" w:cs="Arial"/>
-          <w:sz w:val="18"/>
-          <w:szCs w:val="20"/>
-        </w:rPr>
-        <w:t xml:space="preserve">om </w:t>
-      </w:r>
-      <w:proofErr w:type="spellStart"/>
-      <w:r>
-        <w:rPr>
-          <w:rFonts w:ascii="Arial" w:hAnsi="Arial" w:cs="Arial"/>
-          <w:sz w:val="18"/>
-          <w:szCs w:val="20"/>
-        </w:rPr>
-        <w:t>uremisk</w:t>
-      </w:r>
-      <w:proofErr w:type="spellEnd"/>
-      <w:r>
-        <w:rPr>
-          <w:rFonts w:ascii="Arial" w:hAnsi="Arial" w:cs="Arial"/>
-          <w:sz w:val="18"/>
-          <w:szCs w:val="20"/>
-        </w:rPr>
-        <w:t xml:space="preserve">, </w:t>
-      </w:r>
-      <w:proofErr w:type="spellStart"/>
-      <w:r>
-        <w:rPr>
-          <w:rFonts w:ascii="Arial" w:hAnsi="Arial" w:cs="Arial"/>
-          <w:sz w:val="18"/>
-          <w:szCs w:val="20"/>
-        </w:rPr>
-        <w:t>livercirros</w:t>
-      </w:r>
-      <w:proofErr w:type="spellEnd"/>
-      <w:r>
-        <w:rPr>
-          <w:rFonts w:ascii="Arial" w:hAnsi="Arial" w:cs="Arial"/>
-          <w:sz w:val="18"/>
-          <w:szCs w:val="20"/>
-        </w:rPr>
-        <w:t xml:space="preserve"> </w:t>
-      </w:r>
-      <w:proofErr w:type="spellStart"/>
-      <w:r>
-        <w:rPr>
-          <w:rFonts w:ascii="Arial" w:hAnsi="Arial" w:cs="Arial"/>
-          <w:sz w:val="18"/>
-          <w:szCs w:val="20"/>
-        </w:rPr>
-        <w:t>eller</w:t>
-      </w:r>
-      <w:proofErr w:type="spellEnd"/>
-      <w:r>
-        <w:rPr>
-          <w:rFonts w:ascii="Arial" w:hAnsi="Arial" w:cs="Arial"/>
-          <w:sz w:val="18"/>
-          <w:szCs w:val="20"/>
-        </w:rPr>
-        <w:t xml:space="preserve"> </w:t>
-      </w:r>
-      <w:proofErr w:type="spellStart"/>
-      <w:r>
-        <w:rPr>
-          <w:rFonts w:ascii="Arial" w:hAnsi="Arial" w:cs="Arial"/>
-          <w:sz w:val="18"/>
-          <w:szCs w:val="20"/>
-        </w:rPr>
-        <w:t>thrombocyt</w:t>
+        <w:t xml:space="preserve">) 0.3 µg/kg i.v. </w:t>
+      </w:r>
+      <w:r>
+        <w:rPr>
+          <w:rFonts w:ascii="Arial" w:hAnsi="Arial" w:cs="Arial"/>
+          <w:sz w:val="18"/>
+          <w:szCs w:val="20"/>
+        </w:rPr>
+        <w:t>om uremisk</w:t>
+      </w:r>
+      <w:r>
+        <w:rPr>
+          <w:rFonts w:ascii="Arial" w:hAnsi="Arial" w:cs="Arial"/>
+          <w:sz w:val="18"/>
+          <w:szCs w:val="20"/>
+        </w:rPr>
+        <w:t xml:space="preserve">, livercirros </w:t>
+      </w:r>
+      <w:r>
+        <w:rPr>
+          <w:rFonts w:ascii="Arial" w:hAnsi="Arial" w:cs="Arial"/>
+          <w:sz w:val="18"/>
+          <w:szCs w:val="20"/>
+        </w:rPr>
+        <w:t>eller thrombocyt</w:t>
       </w:r>
       <w:r>
         <w:rPr>
@@ -2381,34 +2312,15 @@
           <w:sz w:val="18"/>
           <w:szCs w:val="20"/>
         </w:rPr>
-        <w:t>t</w:t>
-      </w:r>
-      <w:proofErr w:type="spellEnd"/>
-      <w:r>
-        <w:rPr>
-          <w:rFonts w:ascii="Arial" w:hAnsi="Arial" w:cs="Arial"/>
-          <w:sz w:val="18"/>
-          <w:szCs w:val="20"/>
-        </w:rPr>
-        <w:t xml:space="preserve"> (</w:t>
-      </w:r>
-      <w:proofErr w:type="spellStart"/>
-      <w:r>
-        <w:rPr>
-          <w:rFonts w:ascii="Arial" w:hAnsi="Arial" w:cs="Arial"/>
-          <w:sz w:val="18"/>
-          <w:szCs w:val="20"/>
-        </w:rPr>
-        <w:t>t.ex</w:t>
-      </w:r>
-      <w:proofErr w:type="spellEnd"/>
-      <w:r>
-        <w:rPr>
-          <w:rFonts w:ascii="Arial" w:hAnsi="Arial" w:cs="Arial"/>
-          <w:sz w:val="18"/>
-          <w:szCs w:val="20"/>
-        </w:rPr>
-        <w:t>. ASA)</w:t>
+        <w:t>t (</w:t>
+      </w:r>
+      <w:r>
+        <w:rPr>
+          <w:rFonts w:ascii="Arial" w:hAnsi="Arial" w:cs="Arial"/>
+          <w:sz w:val="18"/>
+          <w:szCs w:val="20"/>
+        </w:rPr>
+        <w:t>t.ex. ASA)</w:t>
       </w:r>
     </w:p>
     <w:p>
@@ -2499,7 +2411,6 @@
           <w:szCs w:val="20"/>
         </w:rPr>
       </w:pPr>
-      <w:proofErr w:type="spellStart"/>
       <w:r>
         <w:rPr>
           <w:rFonts w:ascii="Arial" w:hAnsi="Arial" w:cs="Arial"/>
@@ -2514,16 +2425,7 @@
           <w:sz w:val="18"/>
           <w:szCs w:val="20"/>
         </w:rPr>
-        <w:t>r</w:t>
-      </w:r>
-      <w:proofErr w:type="spellEnd"/>
-      <w:r>
-        <w:rPr>
-          <w:rFonts w:ascii="Arial" w:hAnsi="Arial" w:cs="Arial"/>
-          <w:sz w:val="18"/>
-          <w:szCs w:val="20"/>
-        </w:rPr>
-        <w:t>:</w:t>
+        <w:t>r:</w:t>
       </w:r>
       <w:r>
         <w:rPr>
@@ -2533,7 +2435,6 @@
         </w:rPr>
         <w:t xml:space="preserve"> </w:t>
       </w:r>
-      <w:proofErr w:type="spellStart"/>
       <w:r>
         <w:rPr>
           <w:rFonts w:ascii="Arial" w:hAnsi="Arial" w:cs="Arial"/>
@@ -2548,16 +2449,7 @@
           <w:sz w:val="18"/>
           <w:szCs w:val="20"/>
         </w:rPr>
-        <w:t>b</w:t>
-      </w:r>
-      <w:proofErr w:type="spellEnd"/>
-      <w:r>
-        <w:rPr>
-          <w:rFonts w:ascii="Arial" w:hAnsi="Arial" w:cs="Arial"/>
-          <w:sz w:val="18"/>
-          <w:szCs w:val="20"/>
-        </w:rPr>
-        <w:t xml:space="preserve"> &gt;100</w:t>
+        <w:t>b &gt;100</w:t>
       </w:r>
     </w:p>
     <w:p>
@@ -2779,7 +2671,27 @@
           <w:szCs w:val="20"/>
           <w:lang w:val="sv-SE"/>
         </w:rPr>
-        <w:t xml:space="preserve"> 2 mg/4h i.v.</w:t>
+        <w:t xml:space="preserve"> 2 mg</w:t>
+      </w:r>
+      <w:r>
+        <w:rPr>
+          <w:rFonts w:ascii="Arial" w:hAnsi="Arial" w:cs="Arial"/>
+          <w:sz w:val="14"/>
+          <w:szCs w:val="20"/>
+          <w:lang w:val="sv-SE"/>
+        </w:rPr>
+        <w:t xml:space="preserve"> x 6</w:t>
+      </w:r>
+      <w:bookmarkStart w:id="0" w:name="_GoBack"/>
+      <w:bookmarkEnd w:id="0"/>
+      <w:r>
+        <w:rPr>
+          <w:rFonts w:ascii="Arial" w:hAnsi="Arial" w:cs="Arial"/>
+          <w:sz w:val="14"/>
+          <w:szCs w:val="20"/>
+          <w:lang w:val="sv-SE"/>
+        </w:rPr>
+        <w:t xml:space="preserve"> i.v.</w:t>
       </w:r>
     </w:p>
     <w:p>

</xml_diff>